<commit_message>
comment deleted reflection update
</commit_message>
<xml_diff>
--- a/assignment_6/a6_Reflection.docx
+++ b/assignment_6/a6_Reflection.docx
@@ -264,9 +264,6 @@
     <w:p>
       <w:pPr>
         <w:contextualSpacing w:val="0"/>
-        <w:rPr>
-          <w:rFonts w:hint="eastAsia"/>
-        </w:rPr>
       </w:pPr>
       <w:r>
         <w:rPr>
@@ -450,150 +447,12 @@
     <w:p>
       <w:pPr>
         <w:contextualSpacing w:val="0"/>
-        <w:rPr>
-          <w:rFonts w:hint="eastAsia"/>
-        </w:rPr>
-      </w:pPr>
-      <w:r>
-        <w:rPr>
-          <w:rFonts w:hint="eastAsia"/>
-        </w:rPr>
-        <w:t>Store the shopping cart array to the local storage was not very difficult, however, removing them after rendering the list on shopping cart page was hard to tackle. The major problem was, how could I make sure that the website takes out the item the user selected? How to locate it in the shopping cart array? I overcame this challenge by assigning index to each item while rendering the list</w:t>
-      </w:r>
-      <w:r>
-        <w:rPr>
-          <w:rFonts w:hint="eastAsia"/>
-        </w:rPr>
-        <w:t xml:space="preserve"> using </w:t>
-      </w:r>
-      <w:proofErr w:type="spellStart"/>
-      <w:r>
-        <w:rPr>
-          <w:rFonts w:hint="eastAsia"/>
-        </w:rPr>
-        <w:t>renderList</w:t>
-      </w:r>
-      <w:proofErr w:type="spellEnd"/>
-      <w:r>
-        <w:rPr>
-          <w:rFonts w:hint="eastAsia"/>
-        </w:rPr>
-        <w:t>() function</w:t>
-      </w:r>
-      <w:r>
-        <w:rPr>
-          <w:rFonts w:hint="eastAsia"/>
-        </w:rPr>
-        <w:t xml:space="preserve">, and then pass in the index to the remove() </w:t>
-      </w:r>
-      <w:r>
-        <w:rPr>
-          <w:rFonts w:hint="eastAsia"/>
-        </w:rPr>
-        <w:t xml:space="preserve">function. This fixed the problem quite well because the index could add on to itself. It was also amazing that I could write html structure under the </w:t>
-      </w:r>
-      <w:proofErr w:type="spellStart"/>
-      <w:r>
-        <w:rPr>
-          <w:rFonts w:hint="eastAsia"/>
-        </w:rPr>
-        <w:t>renderList</w:t>
-      </w:r>
-      <w:proofErr w:type="spellEnd"/>
-      <w:r>
-        <w:rPr>
-          <w:rFonts w:hint="eastAsia"/>
-        </w:rPr>
-        <w:t>()</w:t>
-      </w:r>
-      <w:r>
-        <w:rPr>
-          <w:rFonts w:hint="eastAsia"/>
-        </w:rPr>
-        <w:t xml:space="preserve"> using </w:t>
-      </w:r>
-      <w:proofErr w:type="spellStart"/>
-      <w:r>
-        <w:rPr>
-          <w:rFonts w:hint="eastAsia"/>
-        </w:rPr>
-        <w:t>jQueary</w:t>
-      </w:r>
-      <w:proofErr w:type="spellEnd"/>
-      <w:r>
-        <w:rPr>
-          <w:rFonts w:hint="eastAsia"/>
-        </w:rPr>
-        <w:t xml:space="preserve">. It was beautiful to see </w:t>
-      </w:r>
-      <w:r>
-        <w:t>different</w:t>
-      </w:r>
-      <w:r>
-        <w:rPr>
-          <w:rFonts w:hint="eastAsia"/>
-        </w:rPr>
-        <w:t xml:space="preserve"> codes could work together </w:t>
-      </w:r>
-      <w:r>
-        <w:t>seamlessly</w:t>
-      </w:r>
-      <w:r>
-        <w:rPr>
-          <w:rFonts w:hint="eastAsia"/>
-        </w:rPr>
-        <w:t>.</w:t>
-      </w:r>
-    </w:p>
-    <w:p>
-      <w:pPr>
-        <w:contextualSpacing w:val="0"/>
-        <w:rPr>
-          <w:rFonts w:hint="eastAsia"/>
-        </w:rPr>
-      </w:pPr>
-    </w:p>
-    <w:p>
-      <w:pPr>
-        <w:contextualSpacing w:val="0"/>
-        <w:rPr>
-          <w:rFonts w:hint="eastAsia"/>
-        </w:rPr>
-      </w:pPr>
-      <w:r>
-        <w:rPr>
-          <w:rFonts w:hint="eastAsia"/>
-        </w:rPr>
-        <w:t xml:space="preserve">After finishing up most of the functions, I realized that having individual pages for each of the product caused </w:t>
-      </w:r>
-      <w:r>
-        <w:t>repetitive</w:t>
-      </w:r>
-      <w:r>
-        <w:rPr>
-          <w:rFonts w:hint="eastAsia"/>
-        </w:rPr>
-        <w:t xml:space="preserve"> codes in </w:t>
-      </w:r>
-      <w:proofErr w:type="spellStart"/>
-      <w:r>
-        <w:rPr>
-          <w:rFonts w:hint="eastAsia"/>
-        </w:rPr>
-        <w:t>js</w:t>
-      </w:r>
-      <w:proofErr w:type="spellEnd"/>
-      <w:r>
-        <w:rPr>
-          <w:rFonts w:hint="eastAsia"/>
-        </w:rPr>
-        <w:t>,  this when dealing with the next big challenge, which was to combine al</w:t>
-      </w:r>
-      <w:r>
-        <w:rPr>
-          <w:rFonts w:hint="eastAsia"/>
-        </w:rPr>
-        <w:t>l the deta</w:t>
+      </w:pPr>
+      <w:r>
+        <w:rPr>
+          <w:rFonts w:hint="eastAsia"/>
+        </w:rPr>
+        <w:t xml:space="preserve">Store the shopping cart array to the local storage was not very difficult, however, removing them after rendering the list on shopping cart page was hard to tackle. The major problem was, how could I make sure that the website takes out </w:t>
       </w:r>
       <w:bookmarkStart w:id="0" w:name="_GoBack"/>
       <w:bookmarkEnd w:id="0"/>
@@ -601,7 +460,131 @@
         <w:rPr>
           <w:rFonts w:hint="eastAsia"/>
         </w:rPr>
-        <w:t xml:space="preserve">il </w:t>
+        <w:t>the item the user selected? How to locate it in the shopping cart array? I overcame this challenge by assigning index to each item while rendering the list</w:t>
+      </w:r>
+      <w:r>
+        <w:rPr>
+          <w:rFonts w:hint="eastAsia"/>
+        </w:rPr>
+        <w:t xml:space="preserve"> using </w:t>
+      </w:r>
+      <w:proofErr w:type="spellStart"/>
+      <w:r>
+        <w:rPr>
+          <w:rFonts w:hint="eastAsia"/>
+        </w:rPr>
+        <w:t>renderList</w:t>
+      </w:r>
+      <w:proofErr w:type="spellEnd"/>
+      <w:r>
+        <w:rPr>
+          <w:rFonts w:hint="eastAsia"/>
+        </w:rPr>
+        <w:t>() function</w:t>
+      </w:r>
+      <w:r>
+        <w:rPr>
+          <w:rFonts w:hint="eastAsia"/>
+        </w:rPr>
+        <w:t xml:space="preserve">, and then pass in the index to the remove() </w:t>
+      </w:r>
+      <w:r>
+        <w:rPr>
+          <w:rFonts w:hint="eastAsia"/>
+        </w:rPr>
+        <w:t xml:space="preserve">function. This fixed the problem quite well because the index could add on to itself. It was also amazing that I could write html structure under the </w:t>
+      </w:r>
+      <w:proofErr w:type="spellStart"/>
+      <w:r>
+        <w:rPr>
+          <w:rFonts w:hint="eastAsia"/>
+        </w:rPr>
+        <w:t>renderList</w:t>
+      </w:r>
+      <w:proofErr w:type="spellEnd"/>
+      <w:r>
+        <w:rPr>
+          <w:rFonts w:hint="eastAsia"/>
+        </w:rPr>
+        <w:t>()</w:t>
+      </w:r>
+      <w:r>
+        <w:rPr>
+          <w:rFonts w:hint="eastAsia"/>
+        </w:rPr>
+        <w:t xml:space="preserve"> using </w:t>
+      </w:r>
+      <w:r>
+        <w:t>jQuery</w:t>
+      </w:r>
+      <w:r>
+        <w:rPr>
+          <w:rFonts w:hint="eastAsia"/>
+        </w:rPr>
+        <w:t xml:space="preserve">. It was beautiful to see </w:t>
+      </w:r>
+      <w:r>
+        <w:t>different</w:t>
+      </w:r>
+      <w:r>
+        <w:rPr>
+          <w:rFonts w:hint="eastAsia"/>
+        </w:rPr>
+        <w:t xml:space="preserve"> codes could work together </w:t>
+      </w:r>
+      <w:r>
+        <w:t>seamlessly</w:t>
+      </w:r>
+      <w:r>
+        <w:rPr>
+          <w:rFonts w:hint="eastAsia"/>
+        </w:rPr>
+        <w:t>.</w:t>
+      </w:r>
+    </w:p>
+    <w:p>
+      <w:pPr>
+        <w:contextualSpacing w:val="0"/>
+      </w:pPr>
+    </w:p>
+    <w:p>
+      <w:pPr>
+        <w:contextualSpacing w:val="0"/>
+      </w:pPr>
+      <w:r>
+        <w:rPr>
+          <w:rFonts w:hint="eastAsia"/>
+        </w:rPr>
+        <w:t xml:space="preserve">After finishing up most of the functions, I realized that having individual pages for each of the product caused </w:t>
+      </w:r>
+      <w:r>
+        <w:t>repetitive</w:t>
+      </w:r>
+      <w:r>
+        <w:rPr>
+          <w:rFonts w:hint="eastAsia"/>
+        </w:rPr>
+        <w:t xml:space="preserve"> codes in </w:t>
+      </w:r>
+      <w:proofErr w:type="spellStart"/>
+      <w:r>
+        <w:rPr>
+          <w:rFonts w:hint="eastAsia"/>
+        </w:rPr>
+        <w:t>js</w:t>
+      </w:r>
+      <w:proofErr w:type="spellEnd"/>
+      <w:r>
+        <w:rPr>
+          <w:rFonts w:hint="eastAsia"/>
+        </w:rPr>
+        <w:t>,  this when dealing with the next big challenge, which was to combine al</w:t>
+      </w:r>
+      <w:r>
+        <w:rPr>
+          <w:rFonts w:hint="eastAsia"/>
+        </w:rPr>
+        <w:t xml:space="preserve">l the detail </w:t>
       </w:r>
       <w:proofErr w:type="spellStart"/>
       <w:r>
@@ -702,9 +685,6 @@
     <w:p>
       <w:pPr>
         <w:contextualSpacing w:val="0"/>
-        <w:rPr>
-          <w:rFonts w:hint="eastAsia"/>
-        </w:rPr>
       </w:pPr>
     </w:p>
     <w:p>
@@ -1259,6 +1239,186 @@
       <w:pPr>
         <w:contextualSpacing w:val="0"/>
         <w:rPr>
+          <w:color w:val="1155CC"/>
+          <w:u w:val="single"/>
+        </w:rPr>
+      </w:pPr>
+    </w:p>
+    <w:p>
+      <w:pPr>
+        <w:contextualSpacing w:val="0"/>
+        <w:rPr>
+          <w:color w:val="1155CC"/>
+          <w:u w:val="single"/>
+        </w:rPr>
+      </w:pPr>
+    </w:p>
+    <w:p>
+      <w:pPr>
+        <w:contextualSpacing w:val="0"/>
+        <w:rPr>
+          <w:color w:val="1155CC"/>
+          <w:u w:val="single"/>
+        </w:rPr>
+      </w:pPr>
+    </w:p>
+    <w:p>
+      <w:pPr>
+        <w:contextualSpacing w:val="0"/>
+        <w:rPr>
+          <w:color w:val="1155CC"/>
+          <w:u w:val="single"/>
+        </w:rPr>
+      </w:pPr>
+    </w:p>
+    <w:p>
+      <w:pPr>
+        <w:contextualSpacing w:val="0"/>
+        <w:rPr>
+          <w:color w:val="1155CC"/>
+          <w:u w:val="single"/>
+        </w:rPr>
+      </w:pPr>
+    </w:p>
+    <w:p>
+      <w:pPr>
+        <w:contextualSpacing w:val="0"/>
+        <w:rPr>
+          <w:color w:val="1155CC"/>
+          <w:u w:val="single"/>
+        </w:rPr>
+      </w:pPr>
+    </w:p>
+    <w:p>
+      <w:pPr>
+        <w:contextualSpacing w:val="0"/>
+        <w:rPr>
+          <w:color w:val="1155CC"/>
+          <w:u w:val="single"/>
+        </w:rPr>
+      </w:pPr>
+    </w:p>
+    <w:p>
+      <w:pPr>
+        <w:contextualSpacing w:val="0"/>
+        <w:rPr>
+          <w:color w:val="1155CC"/>
+          <w:u w:val="single"/>
+        </w:rPr>
+      </w:pPr>
+    </w:p>
+    <w:p>
+      <w:pPr>
+        <w:contextualSpacing w:val="0"/>
+        <w:rPr>
+          <w:color w:val="1155CC"/>
+          <w:u w:val="single"/>
+        </w:rPr>
+      </w:pPr>
+    </w:p>
+    <w:p>
+      <w:pPr>
+        <w:contextualSpacing w:val="0"/>
+        <w:rPr>
+          <w:color w:val="1155CC"/>
+          <w:u w:val="single"/>
+        </w:rPr>
+      </w:pPr>
+    </w:p>
+    <w:p>
+      <w:pPr>
+        <w:contextualSpacing w:val="0"/>
+        <w:rPr>
+          <w:color w:val="1155CC"/>
+          <w:u w:val="single"/>
+        </w:rPr>
+      </w:pPr>
+    </w:p>
+    <w:p>
+      <w:pPr>
+        <w:contextualSpacing w:val="0"/>
+        <w:rPr>
+          <w:color w:val="1155CC"/>
+          <w:u w:val="single"/>
+        </w:rPr>
+      </w:pPr>
+    </w:p>
+    <w:p>
+      <w:pPr>
+        <w:contextualSpacing w:val="0"/>
+        <w:rPr>
+          <w:color w:val="1155CC"/>
+          <w:u w:val="single"/>
+        </w:rPr>
+      </w:pPr>
+    </w:p>
+    <w:p>
+      <w:pPr>
+        <w:contextualSpacing w:val="0"/>
+        <w:rPr>
+          <w:color w:val="1155CC"/>
+          <w:u w:val="single"/>
+        </w:rPr>
+      </w:pPr>
+    </w:p>
+    <w:p>
+      <w:pPr>
+        <w:contextualSpacing w:val="0"/>
+        <w:rPr>
+          <w:color w:val="1155CC"/>
+          <w:u w:val="single"/>
+        </w:rPr>
+      </w:pPr>
+    </w:p>
+    <w:p>
+      <w:pPr>
+        <w:contextualSpacing w:val="0"/>
+        <w:rPr>
+          <w:color w:val="1155CC"/>
+          <w:u w:val="single"/>
+        </w:rPr>
+      </w:pPr>
+    </w:p>
+    <w:p>
+      <w:pPr>
+        <w:contextualSpacing w:val="0"/>
+        <w:rPr>
+          <w:color w:val="1155CC"/>
+          <w:u w:val="single"/>
+        </w:rPr>
+      </w:pPr>
+    </w:p>
+    <w:p>
+      <w:pPr>
+        <w:contextualSpacing w:val="0"/>
+        <w:rPr>
+          <w:color w:val="1155CC"/>
+          <w:u w:val="single"/>
+        </w:rPr>
+      </w:pPr>
+    </w:p>
+    <w:p>
+      <w:pPr>
+        <w:contextualSpacing w:val="0"/>
+        <w:rPr>
+          <w:color w:val="1155CC"/>
+          <w:u w:val="single"/>
+        </w:rPr>
+      </w:pPr>
+    </w:p>
+    <w:p>
+      <w:pPr>
+        <w:contextualSpacing w:val="0"/>
+        <w:rPr>
+          <w:color w:val="1155CC"/>
+          <w:u w:val="single"/>
+        </w:rPr>
+      </w:pPr>
+    </w:p>
+    <w:p>
+      <w:pPr>
+        <w:contextualSpacing w:val="0"/>
+        <w:rPr>
           <w:sz w:val="24"/>
           <w:szCs w:val="24"/>
         </w:rPr>
@@ -1268,6 +1428,7 @@
           <w:sz w:val="48"/>
           <w:szCs w:val="48"/>
         </w:rPr>
+        <w:lastRenderedPageBreak/>
         <w:t>Lo-fi and Hi-fi Prototype</w:t>
       </w:r>
       <w:r>
@@ -1387,11 +1548,10 @@
           <w:szCs w:val="24"/>
           <w:lang w:val="en-US"/>
         </w:rPr>
-        <w:lastRenderedPageBreak/>
         <w:drawing>
-          <wp:inline distT="114300" distB="114300" distL="114300" distR="114300" wp14:anchorId="7D524CC4" wp14:editId="04E9BF4D">
-            <wp:extent cx="3345527" cy="4463384"/>
-            <wp:effectExtent l="0" t="0" r="7620" b="7620"/>
+          <wp:inline distT="114300" distB="114300" distL="114300" distR="114300" wp14:anchorId="7D524CC4" wp14:editId="346DC2AB">
+            <wp:extent cx="4322636" cy="5766978"/>
+            <wp:effectExtent l="0" t="10795" r="10160" b="10160"/>
             <wp:docPr id="7" name="image5.jpg"/>
             <wp:cNvGraphicFramePr/>
             <a:graphic xmlns:a="http://schemas.openxmlformats.org/drawingml/2006/main">
@@ -1411,7 +1571,7 @@
                   <pic:spPr>
                     <a:xfrm rot="16200000">
                       <a:off x="0" y="0"/>
-                      <a:ext cx="3364438" cy="4488613"/>
+                      <a:ext cx="4352263" cy="5806505"/>
                     </a:xfrm>
                     <a:prstGeom prst="rect">
                       <a:avLst/>
@@ -1456,10 +1616,11 @@
           <w:szCs w:val="24"/>
           <w:lang w:val="en-US"/>
         </w:rPr>
+        <w:lastRenderedPageBreak/>
         <w:drawing>
-          <wp:inline distT="114300" distB="114300" distL="114300" distR="114300" wp14:anchorId="1FEFCF8C" wp14:editId="4DF9EF7F">
-            <wp:extent cx="4966335" cy="3529533"/>
-            <wp:effectExtent l="0" t="0" r="12065" b="1270"/>
+          <wp:inline distT="114300" distB="114300" distL="114300" distR="114300" wp14:anchorId="1FEFCF8C" wp14:editId="2CE27DEB">
+            <wp:extent cx="5632597" cy="4003040"/>
+            <wp:effectExtent l="0" t="0" r="6350" b="10160"/>
             <wp:docPr id="5" name="image4.png"/>
             <wp:cNvGraphicFramePr/>
             <a:graphic xmlns:a="http://schemas.openxmlformats.org/drawingml/2006/main">
@@ -1479,7 +1640,7 @@
                   <pic:spPr>
                     <a:xfrm>
                       <a:off x="0" y="0"/>
-                      <a:ext cx="4983875" cy="3541999"/>
+                      <a:ext cx="5660574" cy="4022923"/>
                     </a:xfrm>
                     <a:prstGeom prst="rect">
                       <a:avLst/>
@@ -1523,36 +1684,6 @@
       <w:pPr>
         <w:contextualSpacing w:val="0"/>
         <w:rPr>
-          <w:rFonts w:eastAsia="Arial"/>
-          <w:sz w:val="24"/>
-          <w:szCs w:val="24"/>
-        </w:rPr>
-      </w:pPr>
-    </w:p>
-    <w:p>
-      <w:pPr>
-        <w:contextualSpacing w:val="0"/>
-        <w:rPr>
-          <w:rFonts w:eastAsia="Arial"/>
-          <w:sz w:val="24"/>
-          <w:szCs w:val="24"/>
-        </w:rPr>
-      </w:pPr>
-    </w:p>
-    <w:p>
-      <w:pPr>
-        <w:contextualSpacing w:val="0"/>
-        <w:rPr>
-          <w:rFonts w:eastAsia="Arial"/>
-          <w:sz w:val="24"/>
-          <w:szCs w:val="24"/>
-        </w:rPr>
-      </w:pPr>
-    </w:p>
-    <w:p>
-      <w:pPr>
-        <w:contextualSpacing w:val="0"/>
-        <w:rPr>
           <w:sz w:val="24"/>
           <w:szCs w:val="24"/>
         </w:rPr>
@@ -1664,10 +1795,11 @@
           <w:szCs w:val="24"/>
           <w:lang w:val="en-US"/>
         </w:rPr>
+        <w:lastRenderedPageBreak/>
         <w:drawing>
-          <wp:inline distT="114300" distB="114300" distL="114300" distR="114300" wp14:anchorId="0865B97A" wp14:editId="418924BC">
-            <wp:extent cx="3583366" cy="4780269"/>
-            <wp:effectExtent l="11430" t="0" r="9525" b="9525"/>
+          <wp:inline distT="114300" distB="114300" distL="114300" distR="114300" wp14:anchorId="0865B97A" wp14:editId="135F3369">
+            <wp:extent cx="4345444" cy="5796892"/>
+            <wp:effectExtent l="11113" t="0" r="9207" b="9208"/>
             <wp:docPr id="2" name="image7.jpg"/>
             <wp:cNvGraphicFramePr/>
             <a:graphic xmlns:a="http://schemas.openxmlformats.org/drawingml/2006/main">
@@ -1687,7 +1819,7 @@
                   <pic:spPr>
                     <a:xfrm rot="16200000">
                       <a:off x="0" y="0"/>
-                      <a:ext cx="3591859" cy="4791598"/>
+                      <a:ext cx="4361200" cy="5817911"/>
                     </a:xfrm>
                     <a:prstGeom prst="rect">
                       <a:avLst/>
@@ -1734,9 +1866,9 @@
         </w:rPr>
         <w:lastRenderedPageBreak/>
         <w:drawing>
-          <wp:inline distT="114300" distB="114300" distL="114300" distR="114300" wp14:anchorId="4553089A" wp14:editId="1D7DE0A7">
-            <wp:extent cx="5015711" cy="5594448"/>
-            <wp:effectExtent l="25400" t="25400" r="13970" b="19050"/>
+          <wp:inline distT="114300" distB="114300" distL="114300" distR="114300" wp14:anchorId="4553089A" wp14:editId="7D029337">
+            <wp:extent cx="5614800" cy="6262663"/>
+            <wp:effectExtent l="25400" t="25400" r="24130" b="36830"/>
             <wp:docPr id="3" name="image2.png"/>
             <wp:cNvGraphicFramePr/>
             <a:graphic xmlns:a="http://schemas.openxmlformats.org/drawingml/2006/main">
@@ -1756,7 +1888,7 @@
                   <pic:spPr>
                     <a:xfrm>
                       <a:off x="0" y="0"/>
-                      <a:ext cx="5018877" cy="5597980"/>
+                      <a:ext cx="5621927" cy="6270612"/>
                     </a:xfrm>
                     <a:prstGeom prst="rect">
                       <a:avLst/>
@@ -1877,9 +2009,9 @@
         </w:rPr>
         <w:lastRenderedPageBreak/>
         <w:drawing>
-          <wp:inline distT="114300" distB="114300" distL="114300" distR="114300" wp14:anchorId="01201EF1" wp14:editId="484FC6D6">
-            <wp:extent cx="3484131" cy="4645509"/>
-            <wp:effectExtent l="3492" t="0" r="0" b="0"/>
+          <wp:inline distT="114300" distB="114300" distL="114300" distR="114300" wp14:anchorId="01201EF1" wp14:editId="77A334B6">
+            <wp:extent cx="4493209" cy="5990948"/>
+            <wp:effectExtent l="0" t="12382" r="0" b="0"/>
             <wp:docPr id="4" name="image6.jpg"/>
             <wp:cNvGraphicFramePr/>
             <a:graphic xmlns:a="http://schemas.openxmlformats.org/drawingml/2006/main">
@@ -1899,7 +2031,7 @@
                   <pic:spPr>
                     <a:xfrm rot="16200000">
                       <a:off x="0" y="0"/>
-                      <a:ext cx="3491804" cy="4655740"/>
+                      <a:ext cx="4511791" cy="6015725"/>
                     </a:xfrm>
                     <a:prstGeom prst="rect">
                       <a:avLst/>
@@ -1955,9 +2087,9 @@
         </w:rPr>
         <w:lastRenderedPageBreak/>
         <w:drawing>
-          <wp:inline distT="114300" distB="114300" distL="114300" distR="114300" wp14:anchorId="378BDDEE" wp14:editId="0BCDBEC4">
-            <wp:extent cx="5053013" cy="5408302"/>
-            <wp:effectExtent l="12700" t="12700" r="12700" b="12700"/>
+          <wp:inline distT="114300" distB="114300" distL="114300" distR="114300" wp14:anchorId="378BDDEE" wp14:editId="511C7AC6">
+            <wp:extent cx="5654095" cy="6051648"/>
+            <wp:effectExtent l="25400" t="25400" r="35560" b="19050"/>
             <wp:docPr id="6" name="image3.png"/>
             <wp:cNvGraphicFramePr/>
             <a:graphic xmlns:a="http://schemas.openxmlformats.org/drawingml/2006/main">
@@ -1977,7 +2109,7 @@
                   <pic:spPr>
                     <a:xfrm>
                       <a:off x="0" y="0"/>
-                      <a:ext cx="5053013" cy="5408302"/>
+                      <a:ext cx="5657565" cy="6055362"/>
                     </a:xfrm>
                     <a:prstGeom prst="rect">
                       <a:avLst/>
@@ -2077,6 +2209,7 @@
           <w:sz w:val="24"/>
           <w:szCs w:val="24"/>
         </w:rPr>
+        <w:lastRenderedPageBreak/>
         <w:t>Beneath the list of products, there are buttons of wish list and shopping cart for customers to track the quantity in each of them and get access to shopping cart page conveniently.</w:t>
       </w:r>
     </w:p>
@@ -2093,7 +2226,6 @@
           <w:sz w:val="24"/>
           <w:szCs w:val="24"/>
         </w:rPr>
-        <w:lastRenderedPageBreak/>
         <w:t xml:space="preserve">When showing the prototypes to peers, the design of two FABs were welcomed due to their bright colors that match the overall color theme, and </w:t>
       </w:r>
     </w:p>
@@ -2113,9 +2245,9 @@
           <w:lang w:val="en-US"/>
         </w:rPr>
         <w:drawing>
-          <wp:inline distT="114300" distB="114300" distL="114300" distR="114300" wp14:anchorId="6F1C2DBB" wp14:editId="2713588B">
-            <wp:extent cx="3625942" cy="4828278"/>
-            <wp:effectExtent l="8572" t="0" r="0" b="0"/>
+          <wp:inline distT="114300" distB="114300" distL="114300" distR="114300" wp14:anchorId="6F1C2DBB" wp14:editId="47BCA931">
+            <wp:extent cx="4136077" cy="5507570"/>
+            <wp:effectExtent l="0" t="0" r="4445" b="4445"/>
             <wp:docPr id="8" name="image8.jpg"/>
             <wp:cNvGraphicFramePr/>
             <a:graphic xmlns:a="http://schemas.openxmlformats.org/drawingml/2006/main">
@@ -2135,7 +2267,7 @@
                   <pic:spPr>
                     <a:xfrm rot="16200000">
                       <a:off x="0" y="0"/>
-                      <a:ext cx="3639606" cy="4846473"/>
+                      <a:ext cx="4157759" cy="5536441"/>
                     </a:xfrm>
                     <a:prstGeom prst="rect">
                       <a:avLst/>
@@ -2191,9 +2323,9 @@
         </w:rPr>
         <w:lastRenderedPageBreak/>
         <w:drawing>
-          <wp:inline distT="114300" distB="114300" distL="114300" distR="114300" wp14:anchorId="2C389ED8" wp14:editId="13328FDA">
-            <wp:extent cx="5150528" cy="4680048"/>
-            <wp:effectExtent l="25400" t="25400" r="31115" b="19050"/>
+          <wp:inline distT="114300" distB="114300" distL="114300" distR="114300" wp14:anchorId="2C389ED8" wp14:editId="19DA70B2">
+            <wp:extent cx="6011708" cy="5462563"/>
+            <wp:effectExtent l="25400" t="25400" r="33655" b="24130"/>
             <wp:docPr id="9" name="image1.png"/>
             <wp:cNvGraphicFramePr/>
             <a:graphic xmlns:a="http://schemas.openxmlformats.org/drawingml/2006/main">
@@ -2213,7 +2345,7 @@
                   <pic:spPr>
                     <a:xfrm>
                       <a:off x="0" y="0"/>
-                      <a:ext cx="5157563" cy="4686440"/>
+                      <a:ext cx="6019279" cy="5469442"/>
                     </a:xfrm>
                     <a:prstGeom prst="rect">
                       <a:avLst/>
@@ -3107,6 +3239,18 @@
       <w:u w:val="single"/>
     </w:rPr>
   </w:style>
+  <w:style w:type="character" w:styleId="FollowedHyperlink">
+    <w:name w:val="FollowedHyperlink"/>
+    <w:basedOn w:val="DefaultParagraphFont"/>
+    <w:uiPriority w:val="99"/>
+    <w:semiHidden/>
+    <w:unhideWhenUsed/>
+    <w:rsid w:val="0029733A"/>
+    <w:rPr>
+      <w:color w:val="800080" w:themeColor="followedHyperlink"/>
+      <w:u w:val="single"/>
+    </w:rPr>
+  </w:style>
 </w:styles>
 </file>
 

</xml_diff>